<commit_message>
V2 Topic Proposal Update
Updated Smart Question Section in V2
</commit_message>
<xml_diff>
--- a/Team8_MidTerm_Topic Proposal_V2.docx
+++ b/Team8_MidTerm_Topic Proposal_V2.docx
@@ -224,8 +224,12 @@
     <w:p>
       <w:pPr>
         <w:pStyle w:val="BodyText"/>
+        <w:numPr>
+          <w:ilvl w:val="0"/>
+          <w:numId w:val="2"/>
+        </w:numPr>
         <w:spacing w:before="70" w:line="276" w:lineRule="auto"/>
-        <w:ind w:left="0" w:right="89"/>
+        <w:ind w:right="89"/>
         <w:jc w:val="both"/>
         <w:rPr>
           <w:rFonts w:asciiTheme="minorHAnsi" w:eastAsiaTheme="minorHAnsi" w:hAnsiTheme="minorHAnsi" w:cstheme="minorHAnsi"/>
@@ -244,6 +248,35 @@
           <w:lang w:bidi="hi-IN"/>
         </w:rPr>
         <w:t>Is there any impact of demographical data on the prices of the car?</w:t>
+      </w:r>
+    </w:p>
+    <w:p>
+      <w:pPr>
+        <w:pStyle w:val="BodyText"/>
+        <w:numPr>
+          <w:ilvl w:val="0"/>
+          <w:numId w:val="2"/>
+        </w:numPr>
+        <w:spacing w:before="70" w:line="276" w:lineRule="auto"/>
+        <w:ind w:right="89"/>
+        <w:jc w:val="both"/>
+        <w:rPr>
+          <w:rFonts w:asciiTheme="minorHAnsi" w:eastAsiaTheme="minorHAnsi" w:hAnsiTheme="minorHAnsi" w:cstheme="minorHAnsi"/>
+          <w:color w:val="000000" w:themeColor="text1"/>
+          <w:sz w:val="24"/>
+          <w:szCs w:val="24"/>
+          <w:lang w:bidi="hi-IN"/>
+        </w:rPr>
+      </w:pPr>
+      <w:r>
+        <w:rPr>
+          <w:rFonts w:asciiTheme="minorHAnsi" w:eastAsiaTheme="minorHAnsi" w:hAnsiTheme="minorHAnsi" w:cstheme="minorHAnsi"/>
+          <w:color w:val="000000" w:themeColor="text1"/>
+          <w:sz w:val="24"/>
+          <w:szCs w:val="24"/>
+          <w:lang w:bidi="hi-IN"/>
+        </w:rPr>
+        <w:t>Is the price of a car affected by its manufacturer and transmission type?</w:t>
       </w:r>
     </w:p>
     <w:p>
@@ -711,8 +744,124 @@
       </w:rPr>
     </w:lvl>
   </w:abstractNum>
+  <w:abstractNum w:abstractNumId="1" w15:restartNumberingAfterBreak="0">
+    <w:nsid w:val="526404A8"/>
+    <w:multiLevelType w:val="hybridMultilevel"/>
+    <w:tmpl w:val="C642694C"/>
+    <w:lvl w:ilvl="0" w:tplc="04090001">
+      <w:start w:val="1"/>
+      <w:numFmt w:val="bullet"/>
+      <w:lvlText w:val=""/>
+      <w:lvlJc w:val="left"/>
+      <w:pPr>
+        <w:ind w:left="720" w:hanging="360"/>
+      </w:pPr>
+      <w:rPr>
+        <w:rFonts w:ascii="Symbol" w:hAnsi="Symbol" w:hint="default"/>
+      </w:rPr>
+    </w:lvl>
+    <w:lvl w:ilvl="1" w:tplc="04090003" w:tentative="1">
+      <w:start w:val="1"/>
+      <w:numFmt w:val="bullet"/>
+      <w:lvlText w:val="o"/>
+      <w:lvlJc w:val="left"/>
+      <w:pPr>
+        <w:ind w:left="1440" w:hanging="360"/>
+      </w:pPr>
+      <w:rPr>
+        <w:rFonts w:ascii="Courier New" w:hAnsi="Courier New" w:cs="Courier New" w:hint="default"/>
+      </w:rPr>
+    </w:lvl>
+    <w:lvl w:ilvl="2" w:tplc="04090005" w:tentative="1">
+      <w:start w:val="1"/>
+      <w:numFmt w:val="bullet"/>
+      <w:lvlText w:val=""/>
+      <w:lvlJc w:val="left"/>
+      <w:pPr>
+        <w:ind w:left="2160" w:hanging="360"/>
+      </w:pPr>
+      <w:rPr>
+        <w:rFonts w:ascii="Wingdings" w:hAnsi="Wingdings" w:hint="default"/>
+      </w:rPr>
+    </w:lvl>
+    <w:lvl w:ilvl="3" w:tplc="04090001" w:tentative="1">
+      <w:start w:val="1"/>
+      <w:numFmt w:val="bullet"/>
+      <w:lvlText w:val=""/>
+      <w:lvlJc w:val="left"/>
+      <w:pPr>
+        <w:ind w:left="2880" w:hanging="360"/>
+      </w:pPr>
+      <w:rPr>
+        <w:rFonts w:ascii="Symbol" w:hAnsi="Symbol" w:hint="default"/>
+      </w:rPr>
+    </w:lvl>
+    <w:lvl w:ilvl="4" w:tplc="04090003" w:tentative="1">
+      <w:start w:val="1"/>
+      <w:numFmt w:val="bullet"/>
+      <w:lvlText w:val="o"/>
+      <w:lvlJc w:val="left"/>
+      <w:pPr>
+        <w:ind w:left="3600" w:hanging="360"/>
+      </w:pPr>
+      <w:rPr>
+        <w:rFonts w:ascii="Courier New" w:hAnsi="Courier New" w:cs="Courier New" w:hint="default"/>
+      </w:rPr>
+    </w:lvl>
+    <w:lvl w:ilvl="5" w:tplc="04090005" w:tentative="1">
+      <w:start w:val="1"/>
+      <w:numFmt w:val="bullet"/>
+      <w:lvlText w:val=""/>
+      <w:lvlJc w:val="left"/>
+      <w:pPr>
+        <w:ind w:left="4320" w:hanging="360"/>
+      </w:pPr>
+      <w:rPr>
+        <w:rFonts w:ascii="Wingdings" w:hAnsi="Wingdings" w:hint="default"/>
+      </w:rPr>
+    </w:lvl>
+    <w:lvl w:ilvl="6" w:tplc="04090001" w:tentative="1">
+      <w:start w:val="1"/>
+      <w:numFmt w:val="bullet"/>
+      <w:lvlText w:val=""/>
+      <w:lvlJc w:val="left"/>
+      <w:pPr>
+        <w:ind w:left="5040" w:hanging="360"/>
+      </w:pPr>
+      <w:rPr>
+        <w:rFonts w:ascii="Symbol" w:hAnsi="Symbol" w:hint="default"/>
+      </w:rPr>
+    </w:lvl>
+    <w:lvl w:ilvl="7" w:tplc="04090003" w:tentative="1">
+      <w:start w:val="1"/>
+      <w:numFmt w:val="bullet"/>
+      <w:lvlText w:val="o"/>
+      <w:lvlJc w:val="left"/>
+      <w:pPr>
+        <w:ind w:left="5760" w:hanging="360"/>
+      </w:pPr>
+      <w:rPr>
+        <w:rFonts w:ascii="Courier New" w:hAnsi="Courier New" w:cs="Courier New" w:hint="default"/>
+      </w:rPr>
+    </w:lvl>
+    <w:lvl w:ilvl="8" w:tplc="04090005" w:tentative="1">
+      <w:start w:val="1"/>
+      <w:numFmt w:val="bullet"/>
+      <w:lvlText w:val=""/>
+      <w:lvlJc w:val="left"/>
+      <w:pPr>
+        <w:ind w:left="6480" w:hanging="360"/>
+      </w:pPr>
+      <w:rPr>
+        <w:rFonts w:ascii="Wingdings" w:hAnsi="Wingdings" w:hint="default"/>
+      </w:rPr>
+    </w:lvl>
+  </w:abstractNum>
   <w:num w:numId="1" w16cid:durableId="916212405">
     <w:abstractNumId w:val="0"/>
+  </w:num>
+  <w:num w:numId="2" w16cid:durableId="776022917">
+    <w:abstractNumId w:val="1"/>
   </w:num>
 </w:numbering>
 </file>

</xml_diff>